<commit_message>
feat(main) add files lab 3
</commit_message>
<xml_diff>
--- a/labs/lab03/report/report.docx
+++ b/labs/lab03/report/report.docx
@@ -121,7 +121,7 @@
       </w:r>
     </w:p>
     <w:bookmarkEnd w:id="20"/>
-    <w:bookmarkStart w:id="42" w:name="выполнение-лабораторной-работы"/>
+    <w:bookmarkStart w:id="47" w:name="выполнение-лабораторной-работы"/>
     <w:p>
       <w:pPr>
         <w:pStyle w:val="Heading1"/>
@@ -612,8 +612,140 @@
         <w:t xml:space="preserve">Открытие файла</w:t>
       </w:r>
     </w:p>
-    <w:bookmarkEnd w:id="42"/>
-    <w:bookmarkStart w:id="43" w:name="выводы"/>
+    <w:p>
+      <w:pPr>
+        <w:pStyle w:val="BodyText"/>
+      </w:pPr>
+      <w:r>
+        <w:t xml:space="preserve">Заполните отчет и скомпилируйте отчет с использованием Makefile. Проверьте кор-</w:t>
+      </w:r>
+      <w:r>
+        <w:t xml:space="preserve"> </w:t>
+      </w:r>
+      <w:r>
+        <w:t xml:space="preserve">ректность полученных файлов.</w:t>
+      </w:r>
+    </w:p>
+    <w:p>
+      <w:pPr>
+        <w:pStyle w:val="CaptionedFigure"/>
+      </w:pPr>
+      <w:r>
+        <w:drawing>
+          <wp:inline>
+            <wp:extent cx="5334000" cy="937546"/>
+            <wp:effectExtent b="0" l="0" r="0" t="0"/>
+            <wp:docPr descr="Проверка компиляции" title="fig:" id="42" name="Picture"/>
+            <a:graphic>
+              <a:graphicData uri="http://schemas.openxmlformats.org/drawingml/2006/picture">
+                <pic:pic>
+                  <pic:nvPicPr>
+                    <pic:cNvPr descr="image/Снимок%20экрана%20от%202023-10-14%2000-39-31.png" id="43" name="Picture"/>
+                    <pic:cNvPicPr>
+                      <a:picLocks noChangeArrowheads="1" noChangeAspect="1"/>
+                    </pic:cNvPicPr>
+                  </pic:nvPicPr>
+                  <pic:blipFill>
+                    <a:blip r:embed="rId39"/>
+                    <a:stretch>
+                      <a:fillRect/>
+                    </a:stretch>
+                  </pic:blipFill>
+                  <pic:spPr bwMode="auto">
+                    <a:xfrm>
+                      <a:off x="0" y="0"/>
+                      <a:ext cx="5334000" cy="937546"/>
+                    </a:xfrm>
+                    <a:prstGeom prst="rect">
+                      <a:avLst/>
+                    </a:prstGeom>
+                    <a:noFill/>
+                    <a:ln w="9525">
+                      <a:noFill/>
+                      <a:headEnd/>
+                      <a:tailEnd/>
+                    </a:ln>
+                  </pic:spPr>
+                </pic:pic>
+              </a:graphicData>
+            </a:graphic>
+          </wp:inline>
+        </w:drawing>
+      </w:r>
+    </w:p>
+    <w:p>
+      <w:pPr>
+        <w:pStyle w:val="ImageCaption"/>
+      </w:pPr>
+      <w:r>
+        <w:t xml:space="preserve">Проверка компиляции</w:t>
+      </w:r>
+    </w:p>
+    <w:p>
+      <w:pPr>
+        <w:pStyle w:val="BodyText"/>
+      </w:pPr>
+      <w:r>
+        <w:t xml:space="preserve">Загрузите файлы на Github</w:t>
+      </w:r>
+    </w:p>
+    <w:p>
+      <w:pPr>
+        <w:pStyle w:val="CaptionedFigure"/>
+      </w:pPr>
+      <w:r>
+        <w:drawing>
+          <wp:inline>
+            <wp:extent cx="5334000" cy="232793"/>
+            <wp:effectExtent b="0" l="0" r="0" t="0"/>
+            <wp:docPr descr="Загрука файлов" title="fig:" id="45" name="Picture"/>
+            <a:graphic>
+              <a:graphicData uri="http://schemas.openxmlformats.org/drawingml/2006/picture">
+                <pic:pic>
+                  <pic:nvPicPr>
+                    <pic:cNvPr descr="image/Снимок%20экрана%20от%202023-10-14%2001-28-08.png" id="46" name="Picture"/>
+                    <pic:cNvPicPr>
+                      <a:picLocks noChangeArrowheads="1" noChangeAspect="1"/>
+                    </pic:cNvPicPr>
+                  </pic:nvPicPr>
+                  <pic:blipFill>
+                    <a:blip r:embed="rId44"/>
+                    <a:stretch>
+                      <a:fillRect/>
+                    </a:stretch>
+                  </pic:blipFill>
+                  <pic:spPr bwMode="auto">
+                    <a:xfrm>
+                      <a:off x="0" y="0"/>
+                      <a:ext cx="5334000" cy="232793"/>
+                    </a:xfrm>
+                    <a:prstGeom prst="rect">
+                      <a:avLst/>
+                    </a:prstGeom>
+                    <a:noFill/>
+                    <a:ln w="9525">
+                      <a:noFill/>
+                      <a:headEnd/>
+                      <a:tailEnd/>
+                    </a:ln>
+                  </pic:spPr>
+                </pic:pic>
+              </a:graphicData>
+            </a:graphic>
+          </wp:inline>
+        </w:drawing>
+      </w:r>
+    </w:p>
+    <w:p>
+      <w:pPr>
+        <w:pStyle w:val="ImageCaption"/>
+      </w:pPr>
+      <w:r>
+        <w:t xml:space="preserve">Загрука файлов</w:t>
+      </w:r>
+    </w:p>
+    <w:bookmarkEnd w:id="47"/>
+    <w:bookmarkStart w:id="54" w:name="задание-для-самостоятельной-работы"/>
     <w:p>
       <w:pPr>
         <w:pStyle w:val="Heading1"/>
@@ -628,6 +760,163 @@
         <w:tab/>
       </w:r>
       <w:r>
+        <w:t xml:space="preserve">Задание для самостоятельной работы</w:t>
+      </w:r>
+    </w:p>
+    <w:p>
+      <w:pPr>
+        <w:pStyle w:val="FirstParagraph"/>
+      </w:pPr>
+      <w:r>
+        <w:t xml:space="preserve">В соответствующем каталоге сделайте отчёт по лабораторной работе № 2 в формате</w:t>
+      </w:r>
+      <w:r>
+        <w:t xml:space="preserve"> </w:t>
+      </w:r>
+      <w:r>
+        <w:t xml:space="preserve">Markdown. В качестве отчёта необходимо предоставить отчёты в 3 форматах: pdf, docx</w:t>
+      </w:r>
+      <w:r>
+        <w:t xml:space="preserve"> </w:t>
+      </w:r>
+      <w:r>
+        <w:t xml:space="preserve">и md.</w:t>
+      </w:r>
+    </w:p>
+    <w:p>
+      <w:pPr>
+        <w:pStyle w:val="CaptionedFigure"/>
+      </w:pPr>
+      <w:r>
+        <w:drawing>
+          <wp:inline>
+            <wp:extent cx="5334000" cy="162144"/>
+            <wp:effectExtent b="0" l="0" r="0" t="0"/>
+            <wp:docPr descr="Заходим в текстовый редактор" title="fig:" id="49" name="Picture"/>
+            <a:graphic>
+              <a:graphicData uri="http://schemas.openxmlformats.org/drawingml/2006/picture">
+                <pic:pic>
+                  <pic:nvPicPr>
+                    <pic:cNvPr descr="image/Снимок%20экрана%20от%202023-10-14%2002-12-12.png" id="50" name="Picture"/>
+                    <pic:cNvPicPr>
+                      <a:picLocks noChangeArrowheads="1" noChangeAspect="1"/>
+                    </pic:cNvPicPr>
+                  </pic:nvPicPr>
+                  <pic:blipFill>
+                    <a:blip r:embed="rId48"/>
+                    <a:stretch>
+                      <a:fillRect/>
+                    </a:stretch>
+                  </pic:blipFill>
+                  <pic:spPr bwMode="auto">
+                    <a:xfrm>
+                      <a:off x="0" y="0"/>
+                      <a:ext cx="5334000" cy="162144"/>
+                    </a:xfrm>
+                    <a:prstGeom prst="rect">
+                      <a:avLst/>
+                    </a:prstGeom>
+                    <a:noFill/>
+                    <a:ln w="9525">
+                      <a:noFill/>
+                      <a:headEnd/>
+                      <a:tailEnd/>
+                    </a:ln>
+                  </pic:spPr>
+                </pic:pic>
+              </a:graphicData>
+            </a:graphic>
+          </wp:inline>
+        </w:drawing>
+      </w:r>
+    </w:p>
+    <w:p>
+      <w:pPr>
+        <w:pStyle w:val="ImageCaption"/>
+      </w:pPr>
+      <w:r>
+        <w:t xml:space="preserve">Заходим в текстовый редактор</w:t>
+      </w:r>
+    </w:p>
+    <w:p>
+      <w:pPr>
+        <w:pStyle w:val="BodyText"/>
+      </w:pPr>
+      <w:r>
+        <w:t xml:space="preserve">Загрузите файлы на Github.</w:t>
+      </w:r>
+    </w:p>
+    <w:p>
+      <w:pPr>
+        <w:pStyle w:val="CaptionedFigure"/>
+      </w:pPr>
+      <w:r>
+        <w:drawing>
+          <wp:inline>
+            <wp:extent cx="5334000" cy="780334"/>
+            <wp:effectExtent b="0" l="0" r="0" t="0"/>
+            <wp:docPr descr="Загрузка файлов" title="fig:" id="52" name="Picture"/>
+            <a:graphic>
+              <a:graphicData uri="http://schemas.openxmlformats.org/drawingml/2006/picture">
+                <pic:pic>
+                  <pic:nvPicPr>
+                    <pic:cNvPr descr="image/Снимок%20экрана%20от%202023-10-14%2002-14-20.png" id="53" name="Picture"/>
+                    <pic:cNvPicPr>
+                      <a:picLocks noChangeArrowheads="1" noChangeAspect="1"/>
+                    </pic:cNvPicPr>
+                  </pic:nvPicPr>
+                  <pic:blipFill>
+                    <a:blip r:embed="rId51"/>
+                    <a:stretch>
+                      <a:fillRect/>
+                    </a:stretch>
+                  </pic:blipFill>
+                  <pic:spPr bwMode="auto">
+                    <a:xfrm>
+                      <a:off x="0" y="0"/>
+                      <a:ext cx="5334000" cy="780334"/>
+                    </a:xfrm>
+                    <a:prstGeom prst="rect">
+                      <a:avLst/>
+                    </a:prstGeom>
+                    <a:noFill/>
+                    <a:ln w="9525">
+                      <a:noFill/>
+                      <a:headEnd/>
+                      <a:tailEnd/>
+                    </a:ln>
+                  </pic:spPr>
+                </pic:pic>
+              </a:graphicData>
+            </a:graphic>
+          </wp:inline>
+        </w:drawing>
+      </w:r>
+    </w:p>
+    <w:p>
+      <w:pPr>
+        <w:pStyle w:val="ImageCaption"/>
+      </w:pPr>
+      <w:r>
+        <w:t xml:space="preserve">Загрузка файлов</w:t>
+      </w:r>
+    </w:p>
+    <w:bookmarkEnd w:id="54"/>
+    <w:bookmarkStart w:id="55" w:name="выводы"/>
+    <w:p>
+      <w:pPr>
+        <w:pStyle w:val="Heading1"/>
+      </w:pPr>
+      <w:r>
+        <w:rPr>
+          <w:rStyle w:val="SectionNumber"/>
+        </w:rPr>
+        <w:t xml:space="preserve">4</w:t>
+      </w:r>
+      <w:r>
+        <w:tab/>
+      </w:r>
+      <w:r>
         <w:t xml:space="preserve">Выводы</w:t>
       </w:r>
     </w:p>
@@ -639,7 +928,7 @@
         <w:t xml:space="preserve">В ходе выполнения лабораторной работы, я освоил процедуры оформления отчетов с помощью легковесного языка разметки MarkDown</w:t>
       </w:r>
     </w:p>
-    <w:bookmarkEnd w:id="43"/>
+    <w:bookmarkEnd w:id="55"/>
     <w:sectPr/>
   </w:body>
 </w:document>

</xml_diff>